<commit_message>
making rmd that creates 1-yr anova tables reproducibly. Added repro and defense traits so far
</commit_message>
<xml_diff>
--- a/Reproductive_trait_analyses/Figures/ANOVA/Alt_models/all_anova_repro_alt_distance.docx
+++ b/Reproductive_trait_analyses/Figures/ANOVA/Alt_models/all_anova_repro_alt_distance.docx
@@ -194,7 +194,7 @@
                 <w:szCs w:val="24"/>
                 <w:color w:val="000000"/>
               </w:rPr>
-              <w:t xml:space="preserve">χ</w:t>
+              <w:t xml:space="preserve">Ï‡</w:t>
             </w:r>
             <w:r>
               <w:rPr>
@@ -1504,7 +1504,7 @@
                 <w:szCs w:val="24"/>
                 <w:color w:val="000000"/>
               </w:rPr>
-              <w:t xml:space="preserve">χ</w:t>
+              <w:t xml:space="preserve">Ï‡</w:t>
             </w:r>
             <w:r>
               <w:rPr>
@@ -2814,7 +2814,7 @@
                 <w:szCs w:val="24"/>
                 <w:color w:val="000000"/>
               </w:rPr>
-              <w:t xml:space="preserve">χ</w:t>
+              <w:t xml:space="preserve">Ï‡</w:t>
             </w:r>
             <w:r>
               <w:rPr>
@@ -4124,7 +4124,7 @@
                 <w:szCs w:val="24"/>
                 <w:color w:val="000000"/>
               </w:rPr>
-              <w:t xml:space="preserve">χ</w:t>
+              <w:t xml:space="preserve">Ï‡</w:t>
             </w:r>
             <w:r>
               <w:rPr>
@@ -5231,6 +5231,1316 @@
                 <w:color w:val="000000"/>
               </w:rPr>
               <w:t xml:space="preserve">0.334</w:t>
+            </w:r>
+          </w:p>
+        </w:tc>
+      </w:tr>
+    </w:tbl>
+    <w:p>
+      <w:pPr/>
+      <w:r>
+        <w:br w:type="page"/>
+      </w:r>
+    </w:p>
+    <w:tbl xmlns:a="http://schemas.openxmlformats.org/drawingml/2006/main" xmlns:pic="http://schemas.openxmlformats.org/drawingml/2006/picture">
+      <w:tblPr>
+        <w:tblLayout w:type="fixed"/>
+        <w:jc w:val="center"/>
+        <w:tblLook w:firstRow="1" w:lastRow="0" w:firstColumn="0" w:lastColumn="0" w:noHBand="0" w:noVBand="1"/>
+      </w:tblPr>
+      <w:tblGrid>
+        <w:gridCol w:w="2857"/>
+        <w:gridCol w:w="1523"/>
+        <w:gridCol w:w="4079"/>
+        <w:gridCol w:w="1095"/>
+        <w:gridCol w:w="1347"/>
+      </w:tblGrid>
+      <w:tr>
+        <w:trPr>
+          <w:cantSplit/>
+          <w:trHeight w:val="615" w:hRule="auto"/>
+          <w:tblHeader/>
+        </w:trPr>
+        header1
+        <w:tc>
+          <w:tcPr>
+            <w:tcBorders>
+              <w:bottom w:val="single" w:sz="16" w:space="0" w:color="666666"/>
+              <w:top w:val="single" w:sz="16" w:space="0" w:color="666666"/>
+              <w:left w:val="none" w:sz="0" w:space="0" w:color="000000"/>
+              <w:right w:val="none" w:sz="0" w:space="0" w:color="000000"/>
+            </w:tcBorders>
+            <w:shd w:val="clear" w:color="auto" w:fill="FFFFFF"/>
+            <w:tcMar>
+              <w:top w:w="0" w:type="dxa"/>
+              <w:bottom w:w="0" w:type="dxa"/>
+              <w:left w:w="0" w:type="dxa"/>
+              <w:right w:w="0" w:type="dxa"/>
+            </w:tcMar>
+            <w:vAlign w:val="center"/>
+          </w:tcPr>
+          <w:p>
+            <w:pPr>
+              <w:jc w:val="left"/>
+              <w:keepNext/>
+              <w:pBdr>
+                <w:bottom w:val="none" w:sz="0" w:space="0" w:color="000000"/>
+                <w:top w:val="none" w:sz="0" w:space="0" w:color="000000"/>
+                <w:left w:val="none" w:sz="0" w:space="0" w:color="000000"/>
+                <w:right w:val="none" w:sz="0" w:space="0" w:color="000000"/>
+              </w:pBdr>
+              <w:spacing w:after="100" w:before="100" w:line="240"/>
+              <w:ind w:firstLine="0" w:left="100" w:right="100"/>
+            </w:pPr>
+            <w:r>
+              <w:rPr>
+                <w:rFonts w:ascii="Arial"/>
+                <w:i w:val="false"/>
+                <w:b w:val="false"/>
+                <w:u w:val="none"/>
+                <w:sz w:val="24"/>
+                <w:szCs w:val="24"/>
+                <w:color w:val="000000"/>
+              </w:rPr>
+              <w:t xml:space="preserve">Response</w:t>
+            </w:r>
+          </w:p>
+        </w:tc>
+        <w:tc>
+          <w:tcPr>
+            <w:tcBorders>
+              <w:bottom w:val="single" w:sz="16" w:space="0" w:color="666666"/>
+              <w:top w:val="single" w:sz="16" w:space="0" w:color="666666"/>
+              <w:left w:val="none" w:sz="0" w:space="0" w:color="000000"/>
+              <w:right w:val="none" w:sz="0" w:space="0" w:color="000000"/>
+            </w:tcBorders>
+            <w:shd w:val="clear" w:color="auto" w:fill="FFFFFF"/>
+            <w:tcMar>
+              <w:top w:w="0" w:type="dxa"/>
+              <w:bottom w:w="0" w:type="dxa"/>
+              <w:left w:w="0" w:type="dxa"/>
+              <w:right w:w="0" w:type="dxa"/>
+            </w:tcMar>
+            <w:vAlign w:val="center"/>
+          </w:tcPr>
+          <w:p>
+            <w:pPr>
+              <w:jc w:val="center"/>
+              <w:keepNext/>
+              <w:pBdr>
+                <w:bottom w:val="none" w:sz="0" w:space="0" w:color="000000"/>
+                <w:top w:val="none" w:sz="0" w:space="0" w:color="000000"/>
+                <w:left w:val="none" w:sz="0" w:space="0" w:color="000000"/>
+                <w:right w:val="none" w:sz="0" w:space="0" w:color="000000"/>
+              </w:pBdr>
+              <w:spacing w:after="100" w:before="100" w:line="240"/>
+              <w:ind w:firstLine="0" w:left="100" w:right="100"/>
+            </w:pPr>
+            <w:r>
+              <w:rPr>
+                <w:rFonts w:ascii="Arial"/>
+                <w:i w:val="false"/>
+                <w:b w:val="false"/>
+                <w:u w:val="none"/>
+                <w:sz w:val="24"/>
+                <w:szCs w:val="24"/>
+                <w:color w:val="000000"/>
+              </w:rPr>
+              <w:t xml:space="preserve">Sites</w:t>
+            </w:r>
+          </w:p>
+        </w:tc>
+        <w:tc>
+          <w:tcPr>
+            <w:tcBorders>
+              <w:bottom w:val="single" w:sz="16" w:space="0" w:color="666666"/>
+              <w:top w:val="single" w:sz="16" w:space="0" w:color="666666"/>
+              <w:left w:val="none" w:sz="0" w:space="0" w:color="000000"/>
+              <w:right w:val="none" w:sz="0" w:space="0" w:color="000000"/>
+            </w:tcBorders>
+            <w:shd w:val="clear" w:color="auto" w:fill="FFFFFF"/>
+            <w:tcMar>
+              <w:top w:w="0" w:type="dxa"/>
+              <w:bottom w:w="0" w:type="dxa"/>
+              <w:left w:w="0" w:type="dxa"/>
+              <w:right w:w="0" w:type="dxa"/>
+            </w:tcMar>
+            <w:vAlign w:val="center"/>
+          </w:tcPr>
+          <w:p>
+            <w:pPr>
+              <w:jc w:val="left"/>
+              <w:keepNext/>
+              <w:pBdr>
+                <w:bottom w:val="none" w:sz="0" w:space="0" w:color="000000"/>
+                <w:top w:val="none" w:sz="0" w:space="0" w:color="000000"/>
+                <w:left w:val="none" w:sz="0" w:space="0" w:color="000000"/>
+                <w:right w:val="none" w:sz="0" w:space="0" w:color="000000"/>
+              </w:pBdr>
+              <w:spacing w:after="100" w:before="100" w:line="240"/>
+              <w:ind w:firstLine="0" w:left="100" w:right="100"/>
+            </w:pPr>
+            <w:r>
+              <w:rPr>
+                <w:rFonts w:ascii="Arial"/>
+                <w:i w:val="false"/>
+                <w:b w:val="false"/>
+                <w:u w:val="none"/>
+                <w:sz w:val="24"/>
+                <w:szCs w:val="24"/>
+                <w:color w:val="000000"/>
+              </w:rPr>
+              <w:t xml:space="preserve">Predictor</w:t>
+            </w:r>
+          </w:p>
+        </w:tc>
+        <w:tc>
+          <w:tcPr>
+            <w:tcBorders>
+              <w:bottom w:val="single" w:sz="16" w:space="0" w:color="666666"/>
+              <w:top w:val="single" w:sz="16" w:space="0" w:color="666666"/>
+              <w:left w:val="none" w:sz="0" w:space="0" w:color="000000"/>
+              <w:right w:val="none" w:sz="0" w:space="0" w:color="000000"/>
+            </w:tcBorders>
+            <w:shd w:val="clear" w:color="auto" w:fill="FFFFFF"/>
+            <w:tcMar>
+              <w:top w:w="0" w:type="dxa"/>
+              <w:bottom w:w="0" w:type="dxa"/>
+              <w:left w:w="0" w:type="dxa"/>
+              <w:right w:w="0" w:type="dxa"/>
+            </w:tcMar>
+            <w:vAlign w:val="center"/>
+          </w:tcPr>
+          <w:p>
+            <w:pPr>
+              <w:jc w:val="center"/>
+              <w:keepNext/>
+              <w:pBdr>
+                <w:bottom w:val="none" w:sz="0" w:space="0" w:color="000000"/>
+                <w:top w:val="none" w:sz="0" w:space="0" w:color="000000"/>
+                <w:left w:val="none" w:sz="0" w:space="0" w:color="000000"/>
+                <w:right w:val="none" w:sz="0" w:space="0" w:color="000000"/>
+              </w:pBdr>
+              <w:spacing w:after="100" w:before="100" w:line="240"/>
+              <w:ind w:firstLine="0" w:left="100" w:right="100"/>
+            </w:pPr>
+            <w:r>
+              <w:rPr>
+                <w:rFonts w:ascii="Arial"/>
+                <w:i w:val="false"/>
+                <w:b w:val="false"/>
+                <w:u w:val="none"/>
+                <w:sz w:val="24"/>
+                <w:szCs w:val="24"/>
+                <w:color w:val="000000"/>
+              </w:rPr>
+              <w:t xml:space="preserve">Ï‡</w:t>
+            </w:r>
+            <w:r>
+              <w:rPr>
+                <w:rFonts w:ascii="Arial"/>
+                <w:i w:val="false"/>
+                <w:b w:val="false"/>
+                <w:u w:val="none"/>
+                <w:vertAlign w:val="superscript"/>
+                <w:sz w:val="24"/>
+                <w:szCs w:val="24"/>
+                <w:color w:val="000000"/>
+              </w:rPr>
+              <w:t xml:space="preserve">2</w:t>
+            </w:r>
+          </w:p>
+        </w:tc>
+        <w:tc>
+          <w:tcPr>
+            <w:tcBorders>
+              <w:bottom w:val="single" w:sz="16" w:space="0" w:color="666666"/>
+              <w:top w:val="single" w:sz="16" w:space="0" w:color="666666"/>
+              <w:left w:val="none" w:sz="0" w:space="0" w:color="000000"/>
+              <w:right w:val="none" w:sz="0" w:space="0" w:color="000000"/>
+            </w:tcBorders>
+            <w:shd w:val="clear" w:color="auto" w:fill="FFFFFF"/>
+            <w:tcMar>
+              <w:top w:w="0" w:type="dxa"/>
+              <w:bottom w:w="0" w:type="dxa"/>
+              <w:left w:w="0" w:type="dxa"/>
+              <w:right w:w="0" w:type="dxa"/>
+            </w:tcMar>
+            <w:vAlign w:val="center"/>
+          </w:tcPr>
+          <w:p>
+            <w:pPr>
+              <w:jc w:val="center"/>
+              <w:keepNext/>
+              <w:pBdr>
+                <w:bottom w:val="none" w:sz="0" w:space="0" w:color="000000"/>
+                <w:top w:val="none" w:sz="0" w:space="0" w:color="000000"/>
+                <w:left w:val="none" w:sz="0" w:space="0" w:color="000000"/>
+                <w:right w:val="none" w:sz="0" w:space="0" w:color="000000"/>
+              </w:pBdr>
+              <w:spacing w:after="100" w:before="100" w:line="240"/>
+              <w:ind w:firstLine="0" w:left="100" w:right="100"/>
+            </w:pPr>
+            <w:r>
+              <w:rPr>
+                <w:rFonts w:ascii="Arial"/>
+                <w:i w:val="true"/>
+                <w:b w:val="false"/>
+                <w:u w:val="none"/>
+                <w:sz w:val="24"/>
+                <w:szCs w:val="24"/>
+                <w:color w:val="000000"/>
+              </w:rPr>
+              <w:t xml:space="preserve">p</w:t>
+            </w:r>
+          </w:p>
+        </w:tc>
+      </w:tr>
+      <w:tr>
+        <w:trPr>
+          <w:cantSplit/>
+          <w:trHeight w:val="617" w:hRule="auto"/>
+        </w:trPr>
+        body1
+        <w:tc>
+          <w:tcPr>
+            <w:vMerge w:val="restart"/>
+            <w:tcBorders>
+              <w:bottom w:val="single" w:sz="16" w:space="0" w:color="666666"/>
+              <w:top w:val="single" w:sz="16" w:space="0" w:color="666666"/>
+              <w:left w:val="none" w:sz="0" w:space="0" w:color="000000"/>
+              <w:right w:val="none" w:sz="0" w:space="0" w:color="000000"/>
+            </w:tcBorders>
+            <w:shd w:val="clear" w:color="auto" w:fill="FFFFFF"/>
+            <w:tcMar>
+              <w:top w:w="0" w:type="dxa"/>
+              <w:bottom w:w="0" w:type="dxa"/>
+              <w:left w:w="0" w:type="dxa"/>
+              <w:right w:w="0" w:type="dxa"/>
+            </w:tcMar>
+            <w:vAlign w:val="top"/>
+          </w:tcPr>
+          <w:p>
+            <w:pPr>
+              <w:jc w:val="left"/>
+              <w:keepNext/>
+              <w:pBdr>
+                <w:bottom w:val="none" w:sz="0" w:space="0" w:color="000000"/>
+                <w:top w:val="none" w:sz="0" w:space="0" w:color="000000"/>
+                <w:left w:val="none" w:sz="0" w:space="0" w:color="000000"/>
+                <w:right w:val="none" w:sz="0" w:space="0" w:color="000000"/>
+              </w:pBdr>
+              <w:spacing w:after="100" w:before="100" w:line="240"/>
+              <w:ind w:firstLine="0" w:left="100" w:right="100"/>
+            </w:pPr>
+            <w:r>
+              <w:rPr>
+                <w:rFonts w:ascii="Arial"/>
+                <w:i w:val="false"/>
+                <w:b w:val="false"/>
+                <w:u w:val="none"/>
+                <w:sz w:val="24"/>
+                <w:szCs w:val="24"/>
+                <w:color w:val="000000"/>
+              </w:rPr>
+              <w:t xml:space="preserve">Julian_oldest_inflor - 170</w:t>
+            </w:r>
+          </w:p>
+        </w:tc>
+        <w:tc>
+          <w:tcPr>
+            <w:vMerge w:val="restart"/>
+            <w:tcBorders>
+              <w:bottom w:val="single" w:sz="16" w:space="0" w:color="666666"/>
+              <w:top w:val="single" w:sz="16" w:space="0" w:color="666666"/>
+              <w:left w:val="none" w:sz="0" w:space="0" w:color="000000"/>
+              <w:right w:val="none" w:sz="0" w:space="0" w:color="000000"/>
+            </w:tcBorders>
+            <w:shd w:val="clear" w:color="auto" w:fill="FFFFFF"/>
+            <w:tcMar>
+              <w:top w:w="0" w:type="dxa"/>
+              <w:bottom w:w="0" w:type="dxa"/>
+              <w:left w:w="0" w:type="dxa"/>
+              <w:right w:w="0" w:type="dxa"/>
+            </w:tcMar>
+            <w:vAlign w:val="top"/>
+          </w:tcPr>
+          <w:p>
+            <w:pPr>
+              <w:jc w:val="center"/>
+              <w:keepNext/>
+              <w:pBdr>
+                <w:bottom w:val="none" w:sz="0" w:space="0" w:color="000000"/>
+                <w:top w:val="none" w:sz="0" w:space="0" w:color="000000"/>
+                <w:left w:val="none" w:sz="0" w:space="0" w:color="000000"/>
+                <w:right w:val="none" w:sz="0" w:space="0" w:color="000000"/>
+              </w:pBdr>
+              <w:spacing w:after="100" w:before="100" w:line="240"/>
+              <w:ind w:firstLine="0" w:left="100" w:right="100"/>
+            </w:pPr>
+            <w:r>
+              <w:rPr>
+                <w:rFonts w:ascii="Arial"/>
+                <w:i w:val="false"/>
+                <w:b w:val="false"/>
+                <w:u w:val="none"/>
+                <w:sz w:val="24"/>
+                <w:szCs w:val="24"/>
+                <w:color w:val="000000"/>
+              </w:rPr>
+              <w:t xml:space="preserve">Urban Only</w:t>
+            </w:r>
+          </w:p>
+        </w:tc>
+        <w:tc>
+          <w:tcPr>
+            <w:tcBorders>
+              <w:bottom w:val="none" w:sz="0" w:space="0" w:color="000000"/>
+              <w:top w:val="none" w:sz="0" w:space="0" w:color="000000"/>
+              <w:left w:val="none" w:sz="0" w:space="0" w:color="000000"/>
+              <w:right w:val="none" w:sz="0" w:space="0" w:color="000000"/>
+            </w:tcBorders>
+            <w:shd w:val="clear" w:color="auto" w:fill="FFFFFF"/>
+            <w:tcMar>
+              <w:top w:w="0" w:type="dxa"/>
+              <w:bottom w:w="0" w:type="dxa"/>
+              <w:left w:w="0" w:type="dxa"/>
+              <w:right w:w="0" w:type="dxa"/>
+            </w:tcMar>
+            <w:vAlign w:val="top"/>
+          </w:tcPr>
+          <w:p>
+            <w:pPr>
+              <w:jc w:val="left"/>
+              <w:keepNext/>
+              <w:pBdr>
+                <w:bottom w:val="none" w:sz="0" w:space="0" w:color="000000"/>
+                <w:top w:val="none" w:sz="0" w:space="0" w:color="000000"/>
+                <w:left w:val="none" w:sz="0" w:space="0" w:color="000000"/>
+                <w:right w:val="none" w:sz="0" w:space="0" w:color="000000"/>
+              </w:pBdr>
+              <w:spacing w:after="100" w:before="100" w:line="240"/>
+              <w:ind w:firstLine="0" w:left="100" w:right="100"/>
+            </w:pPr>
+            <w:r>
+              <w:rPr>
+                <w:rFonts w:ascii="Arial"/>
+                <w:i w:val="false"/>
+                <w:b w:val="false"/>
+                <w:u w:val="none"/>
+                <w:sz w:val="24"/>
+                <w:szCs w:val="24"/>
+                <w:color w:val="000000"/>
+              </w:rPr>
+              <w:t xml:space="preserve">Block</w:t>
+            </w:r>
+          </w:p>
+        </w:tc>
+        <w:tc>
+          <w:tcPr>
+            <w:tcBorders>
+              <w:bottom w:val="none" w:sz="0" w:space="0" w:color="000000"/>
+              <w:top w:val="none" w:sz="0" w:space="0" w:color="000000"/>
+              <w:left w:val="none" w:sz="0" w:space="0" w:color="000000"/>
+              <w:right w:val="none" w:sz="0" w:space="0" w:color="000000"/>
+            </w:tcBorders>
+            <w:shd w:val="clear" w:color="auto" w:fill="FFFFFF"/>
+            <w:tcMar>
+              <w:top w:w="0" w:type="dxa"/>
+              <w:bottom w:w="0" w:type="dxa"/>
+              <w:left w:w="0" w:type="dxa"/>
+              <w:right w:w="0" w:type="dxa"/>
+            </w:tcMar>
+            <w:vAlign w:val="top"/>
+          </w:tcPr>
+          <w:p>
+            <w:pPr>
+              <w:jc w:val="center"/>
+              <w:keepNext/>
+              <w:pBdr>
+                <w:bottom w:val="none" w:sz="0" w:space="0" w:color="000000"/>
+                <w:top w:val="none" w:sz="0" w:space="0" w:color="000000"/>
+                <w:left w:val="none" w:sz="0" w:space="0" w:color="000000"/>
+                <w:right w:val="none" w:sz="0" w:space="0" w:color="000000"/>
+              </w:pBdr>
+              <w:spacing w:after="100" w:before="100" w:line="240"/>
+              <w:ind w:firstLine="0" w:left="100" w:right="100"/>
+            </w:pPr>
+            <w:r>
+              <w:rPr>
+                <w:rFonts w:ascii="Arial"/>
+                <w:i w:val="false"/>
+                <w:b w:val="false"/>
+                <w:u w:val="none"/>
+                <w:sz w:val="24"/>
+                <w:szCs w:val="24"/>
+                <w:color w:val="000000"/>
+              </w:rPr>
+              <w:t xml:space="preserve">5.812</w:t>
+            </w:r>
+          </w:p>
+        </w:tc>
+        <w:tc>
+          <w:tcPr>
+            <w:tcBorders>
+              <w:bottom w:val="none" w:sz="0" w:space="0" w:color="000000"/>
+              <w:top w:val="none" w:sz="0" w:space="0" w:color="000000"/>
+              <w:left w:val="none" w:sz="0" w:space="0" w:color="000000"/>
+              <w:right w:val="none" w:sz="0" w:space="0" w:color="000000"/>
+            </w:tcBorders>
+            <w:shd w:val="clear" w:color="auto" w:fill="FFFFFF"/>
+            <w:tcMar>
+              <w:top w:w="0" w:type="dxa"/>
+              <w:bottom w:w="0" w:type="dxa"/>
+              <w:left w:w="0" w:type="dxa"/>
+              <w:right w:w="0" w:type="dxa"/>
+            </w:tcMar>
+            <w:vAlign w:val="top"/>
+          </w:tcPr>
+          <w:p>
+            <w:pPr>
+              <w:jc w:val="center"/>
+              <w:keepNext/>
+              <w:pBdr>
+                <w:bottom w:val="none" w:sz="0" w:space="0" w:color="000000"/>
+                <w:top w:val="none" w:sz="0" w:space="0" w:color="000000"/>
+                <w:left w:val="none" w:sz="0" w:space="0" w:color="000000"/>
+                <w:right w:val="none" w:sz="0" w:space="0" w:color="000000"/>
+              </w:pBdr>
+              <w:spacing w:after="100" w:before="100" w:line="240"/>
+              <w:ind w:firstLine="0" w:left="100" w:right="100"/>
+            </w:pPr>
+            <w:r>
+              <w:rPr>
+                <w:rFonts w:ascii="Arial"/>
+                <w:i w:val="false"/>
+                <w:b w:val="false"/>
+                <w:u w:val="none"/>
+                <w:sz w:val="24"/>
+                <w:szCs w:val="24"/>
+                <w:color w:val="000000"/>
+              </w:rPr>
+              <w:t xml:space="preserve">0.121</w:t>
+            </w:r>
+          </w:p>
+        </w:tc>
+      </w:tr>
+      <w:tr>
+        <w:trPr>
+          <w:cantSplit/>
+          <w:trHeight w:val="617" w:hRule="auto"/>
+        </w:trPr>
+        body2
+        <w:tc>
+          <w:tcPr>
+            <w:vMerge/>
+            <w:tcBorders>
+              <w:bottom w:val="none" w:sz="0" w:space="0" w:color="000000"/>
+              <w:top w:val="single" w:sz="16" w:space="0" w:color="666666"/>
+              <w:left w:val="none" w:sz="0" w:space="0" w:color="000000"/>
+              <w:right w:val="none" w:sz="0" w:space="0" w:color="000000"/>
+            </w:tcBorders>
+            <w:shd w:val="clear" w:color="auto" w:fill="FFFFFF"/>
+            <w:tcMar>
+              <w:top w:w="0" w:type="dxa"/>
+              <w:bottom w:w="0" w:type="dxa"/>
+              <w:left w:w="0" w:type="dxa"/>
+              <w:right w:w="0" w:type="dxa"/>
+            </w:tcMar>
+            <w:vAlign w:val="top"/>
+          </w:tcPr>
+          <w:p>
+            <w:pPr>
+              <w:jc w:val="left"/>
+              <w:keepNext/>
+              <w:pBdr>
+                <w:bottom w:val="none" w:sz="0" w:space="0" w:color="000000"/>
+                <w:top w:val="none" w:sz="0" w:space="0" w:color="000000"/>
+                <w:left w:val="none" w:sz="0" w:space="0" w:color="000000"/>
+                <w:right w:val="none" w:sz="0" w:space="0" w:color="000000"/>
+              </w:pBdr>
+              <w:spacing w:after="100" w:before="100" w:line="240"/>
+              <w:ind w:firstLine="0" w:left="100" w:right="100"/>
+            </w:pPr>
+          </w:p>
+        </w:tc>
+        <w:tc>
+          <w:tcPr>
+            <w:vMerge/>
+            <w:tcBorders>
+              <w:bottom w:val="none" w:sz="0" w:space="0" w:color="000000"/>
+              <w:top w:val="single" w:sz="16" w:space="0" w:color="666666"/>
+              <w:left w:val="none" w:sz="0" w:space="0" w:color="000000"/>
+              <w:right w:val="none" w:sz="0" w:space="0" w:color="000000"/>
+            </w:tcBorders>
+            <w:shd w:val="clear" w:color="auto" w:fill="FFFFFF"/>
+            <w:tcMar>
+              <w:top w:w="0" w:type="dxa"/>
+              <w:bottom w:w="0" w:type="dxa"/>
+              <w:left w:w="0" w:type="dxa"/>
+              <w:right w:w="0" w:type="dxa"/>
+            </w:tcMar>
+            <w:vAlign w:val="top"/>
+          </w:tcPr>
+          <w:p>
+            <w:pPr>
+              <w:jc w:val="center"/>
+              <w:keepNext/>
+              <w:pBdr>
+                <w:bottom w:val="none" w:sz="0" w:space="0" w:color="000000"/>
+                <w:top w:val="none" w:sz="0" w:space="0" w:color="000000"/>
+                <w:left w:val="none" w:sz="0" w:space="0" w:color="000000"/>
+                <w:right w:val="none" w:sz="0" w:space="0" w:color="000000"/>
+              </w:pBdr>
+              <w:spacing w:after="100" w:before="100" w:line="240"/>
+              <w:ind w:firstLine="0" w:left="100" w:right="100"/>
+            </w:pPr>
+          </w:p>
+        </w:tc>
+        <w:tc>
+          <w:tcPr>
+            <w:tcBorders>
+              <w:bottom w:val="none" w:sz="0" w:space="0" w:color="000000"/>
+              <w:top w:val="none" w:sz="0" w:space="0" w:color="000000"/>
+              <w:left w:val="none" w:sz="0" w:space="0" w:color="000000"/>
+              <w:right w:val="none" w:sz="0" w:space="0" w:color="000000"/>
+            </w:tcBorders>
+            <w:shd w:val="clear" w:color="auto" w:fill="FFFFFF"/>
+            <w:tcMar>
+              <w:top w:w="0" w:type="dxa"/>
+              <w:bottom w:w="0" w:type="dxa"/>
+              <w:left w:w="0" w:type="dxa"/>
+              <w:right w:w="0" w:type="dxa"/>
+            </w:tcMar>
+            <w:vAlign w:val="top"/>
+          </w:tcPr>
+          <w:p>
+            <w:pPr>
+              <w:jc w:val="left"/>
+              <w:keepNext/>
+              <w:pBdr>
+                <w:bottom w:val="none" w:sz="0" w:space="0" w:color="000000"/>
+                <w:top w:val="none" w:sz="0" w:space="0" w:color="000000"/>
+                <w:left w:val="none" w:sz="0" w:space="0" w:color="000000"/>
+                <w:right w:val="none" w:sz="0" w:space="0" w:color="000000"/>
+              </w:pBdr>
+              <w:spacing w:after="100" w:before="100" w:line="240"/>
+              <w:ind w:firstLine="0" w:left="100" w:right="100"/>
+            </w:pPr>
+            <w:r>
+              <w:rPr>
+                <w:rFonts w:ascii="Arial"/>
+                <w:i w:val="false"/>
+                <w:b w:val="false"/>
+                <w:u w:val="none"/>
+                <w:sz w:val="24"/>
+                <w:szCs w:val="24"/>
+                <w:color w:val="000000"/>
+              </w:rPr>
+              <w:t xml:space="preserve">Year</w:t>
+            </w:r>
+          </w:p>
+        </w:tc>
+        <w:tc>
+          <w:tcPr>
+            <w:tcBorders>
+              <w:bottom w:val="none" w:sz="0" w:space="0" w:color="000000"/>
+              <w:top w:val="none" w:sz="0" w:space="0" w:color="000000"/>
+              <w:left w:val="none" w:sz="0" w:space="0" w:color="000000"/>
+              <w:right w:val="none" w:sz="0" w:space="0" w:color="000000"/>
+            </w:tcBorders>
+            <w:shd w:val="clear" w:color="auto" w:fill="FFFFFF"/>
+            <w:tcMar>
+              <w:top w:w="0" w:type="dxa"/>
+              <w:bottom w:w="0" w:type="dxa"/>
+              <w:left w:w="0" w:type="dxa"/>
+              <w:right w:w="0" w:type="dxa"/>
+            </w:tcMar>
+            <w:vAlign w:val="top"/>
+          </w:tcPr>
+          <w:p>
+            <w:pPr>
+              <w:jc w:val="center"/>
+              <w:keepNext/>
+              <w:pBdr>
+                <w:bottom w:val="none" w:sz="0" w:space="0" w:color="000000"/>
+                <w:top w:val="none" w:sz="0" w:space="0" w:color="000000"/>
+                <w:left w:val="none" w:sz="0" w:space="0" w:color="000000"/>
+                <w:right w:val="none" w:sz="0" w:space="0" w:color="000000"/>
+              </w:pBdr>
+              <w:spacing w:after="100" w:before="100" w:line="240"/>
+              <w:ind w:firstLine="0" w:left="100" w:right="100"/>
+            </w:pPr>
+            <w:r>
+              <w:rPr>
+                <w:rFonts w:ascii="Arial"/>
+                <w:i w:val="false"/>
+                <w:b w:val="false"/>
+                <w:u w:val="none"/>
+                <w:sz w:val="24"/>
+                <w:szCs w:val="24"/>
+                <w:color w:val="000000"/>
+              </w:rPr>
+              <w:t xml:space="preserve">64.202</w:t>
+            </w:r>
+          </w:p>
+        </w:tc>
+        <w:tc>
+          <w:tcPr>
+            <w:tcBorders>
+              <w:bottom w:val="none" w:sz="0" w:space="0" w:color="000000"/>
+              <w:top w:val="none" w:sz="0" w:space="0" w:color="000000"/>
+              <w:left w:val="none" w:sz="0" w:space="0" w:color="000000"/>
+              <w:right w:val="none" w:sz="0" w:space="0" w:color="000000"/>
+            </w:tcBorders>
+            <w:shd w:val="clear" w:color="auto" w:fill="FFFFFF"/>
+            <w:tcMar>
+              <w:top w:w="0" w:type="dxa"/>
+              <w:bottom w:w="0" w:type="dxa"/>
+              <w:left w:w="0" w:type="dxa"/>
+              <w:right w:w="0" w:type="dxa"/>
+            </w:tcMar>
+            <w:vAlign w:val="top"/>
+          </w:tcPr>
+          <w:p>
+            <w:pPr>
+              <w:jc w:val="center"/>
+              <w:keepNext/>
+              <w:pBdr>
+                <w:bottom w:val="none" w:sz="0" w:space="0" w:color="000000"/>
+                <w:top w:val="none" w:sz="0" w:space="0" w:color="000000"/>
+                <w:left w:val="none" w:sz="0" w:space="0" w:color="000000"/>
+                <w:right w:val="none" w:sz="0" w:space="0" w:color="000000"/>
+              </w:pBdr>
+              <w:spacing w:after="100" w:before="100" w:line="240"/>
+              <w:ind w:firstLine="0" w:left="100" w:right="100"/>
+            </w:pPr>
+            <w:r>
+              <w:rPr>
+                <w:rFonts w:ascii="Arial"/>
+                <w:i w:val="false"/>
+                <w:b w:val="false"/>
+                <w:u w:val="none"/>
+                <w:sz w:val="24"/>
+                <w:szCs w:val="24"/>
+                <w:color w:val="000000"/>
+              </w:rPr>
+              <w:t xml:space="preserve">&lt;0.001***</w:t>
+            </w:r>
+          </w:p>
+        </w:tc>
+      </w:tr>
+      <w:tr>
+        <w:trPr>
+          <w:cantSplit/>
+          <w:trHeight w:val="617" w:hRule="auto"/>
+        </w:trPr>
+        body3
+        <w:tc>
+          <w:tcPr>
+            <w:vMerge/>
+            <w:tcBorders>
+              <w:bottom w:val="none" w:sz="0" w:space="0" w:color="000000"/>
+              <w:top w:val="none" w:sz="0" w:space="0" w:color="000000"/>
+              <w:left w:val="none" w:sz="0" w:space="0" w:color="000000"/>
+              <w:right w:val="none" w:sz="0" w:space="0" w:color="000000"/>
+            </w:tcBorders>
+            <w:shd w:val="clear" w:color="auto" w:fill="FFFFFF"/>
+            <w:tcMar>
+              <w:top w:w="0" w:type="dxa"/>
+              <w:bottom w:w="0" w:type="dxa"/>
+              <w:left w:w="0" w:type="dxa"/>
+              <w:right w:w="0" w:type="dxa"/>
+            </w:tcMar>
+            <w:vAlign w:val="top"/>
+          </w:tcPr>
+          <w:p>
+            <w:pPr>
+              <w:jc w:val="left"/>
+              <w:keepNext/>
+              <w:pBdr>
+                <w:bottom w:val="none" w:sz="0" w:space="0" w:color="000000"/>
+                <w:top w:val="none" w:sz="0" w:space="0" w:color="000000"/>
+                <w:left w:val="none" w:sz="0" w:space="0" w:color="000000"/>
+                <w:right w:val="none" w:sz="0" w:space="0" w:color="000000"/>
+              </w:pBdr>
+              <w:spacing w:after="100" w:before="100" w:line="240"/>
+              <w:ind w:firstLine="0" w:left="100" w:right="100"/>
+            </w:pPr>
+          </w:p>
+        </w:tc>
+        <w:tc>
+          <w:tcPr>
+            <w:vMerge/>
+            <w:tcBorders>
+              <w:bottom w:val="none" w:sz="0" w:space="0" w:color="000000"/>
+              <w:top w:val="none" w:sz="0" w:space="0" w:color="000000"/>
+              <w:left w:val="none" w:sz="0" w:space="0" w:color="000000"/>
+              <w:right w:val="none" w:sz="0" w:space="0" w:color="000000"/>
+            </w:tcBorders>
+            <w:shd w:val="clear" w:color="auto" w:fill="FFFFFF"/>
+            <w:tcMar>
+              <w:top w:w="0" w:type="dxa"/>
+              <w:bottom w:w="0" w:type="dxa"/>
+              <w:left w:w="0" w:type="dxa"/>
+              <w:right w:w="0" w:type="dxa"/>
+            </w:tcMar>
+            <w:vAlign w:val="top"/>
+          </w:tcPr>
+          <w:p>
+            <w:pPr>
+              <w:jc w:val="center"/>
+              <w:keepNext/>
+              <w:pBdr>
+                <w:bottom w:val="none" w:sz="0" w:space="0" w:color="000000"/>
+                <w:top w:val="none" w:sz="0" w:space="0" w:color="000000"/>
+                <w:left w:val="none" w:sz="0" w:space="0" w:color="000000"/>
+                <w:right w:val="none" w:sz="0" w:space="0" w:color="000000"/>
+              </w:pBdr>
+              <w:spacing w:after="100" w:before="100" w:line="240"/>
+              <w:ind w:firstLine="0" w:left="100" w:right="100"/>
+            </w:pPr>
+          </w:p>
+        </w:tc>
+        <w:tc>
+          <w:tcPr>
+            <w:tcBorders>
+              <w:bottom w:val="none" w:sz="0" w:space="0" w:color="000000"/>
+              <w:top w:val="none" w:sz="0" w:space="0" w:color="000000"/>
+              <w:left w:val="none" w:sz="0" w:space="0" w:color="000000"/>
+              <w:right w:val="none" w:sz="0" w:space="0" w:color="000000"/>
+            </w:tcBorders>
+            <w:shd w:val="clear" w:color="auto" w:fill="FFFFFF"/>
+            <w:tcMar>
+              <w:top w:w="0" w:type="dxa"/>
+              <w:bottom w:w="0" w:type="dxa"/>
+              <w:left w:w="0" w:type="dxa"/>
+              <w:right w:w="0" w:type="dxa"/>
+            </w:tcMar>
+            <w:vAlign w:val="top"/>
+          </w:tcPr>
+          <w:p>
+            <w:pPr>
+              <w:jc w:val="left"/>
+              <w:keepNext/>
+              <w:pBdr>
+                <w:bottom w:val="none" w:sz="0" w:space="0" w:color="000000"/>
+                <w:top w:val="none" w:sz="0" w:space="0" w:color="000000"/>
+                <w:left w:val="none" w:sz="0" w:space="0" w:color="000000"/>
+                <w:right w:val="none" w:sz="0" w:space="0" w:color="000000"/>
+              </w:pBdr>
+              <w:spacing w:after="100" w:before="100" w:line="240"/>
+              <w:ind w:firstLine="0" w:left="100" w:right="100"/>
+            </w:pPr>
+            <w:r>
+              <w:rPr>
+                <w:rFonts w:ascii="Arial"/>
+                <w:i w:val="false"/>
+                <w:b w:val="false"/>
+                <w:u w:val="none"/>
+                <w:sz w:val="24"/>
+                <w:szCs w:val="24"/>
+                <w:color w:val="000000"/>
+              </w:rPr>
+              <w:t xml:space="preserve">Distance to City Center</w:t>
+            </w:r>
+          </w:p>
+        </w:tc>
+        <w:tc>
+          <w:tcPr>
+            <w:tcBorders>
+              <w:bottom w:val="none" w:sz="0" w:space="0" w:color="000000"/>
+              <w:top w:val="none" w:sz="0" w:space="0" w:color="000000"/>
+              <w:left w:val="none" w:sz="0" w:space="0" w:color="000000"/>
+              <w:right w:val="none" w:sz="0" w:space="0" w:color="000000"/>
+            </w:tcBorders>
+            <w:shd w:val="clear" w:color="auto" w:fill="FFFFFF"/>
+            <w:tcMar>
+              <w:top w:w="0" w:type="dxa"/>
+              <w:bottom w:w="0" w:type="dxa"/>
+              <w:left w:w="0" w:type="dxa"/>
+              <w:right w:w="0" w:type="dxa"/>
+            </w:tcMar>
+            <w:vAlign w:val="top"/>
+          </w:tcPr>
+          <w:p>
+            <w:pPr>
+              <w:jc w:val="center"/>
+              <w:keepNext/>
+              <w:pBdr>
+                <w:bottom w:val="none" w:sz="0" w:space="0" w:color="000000"/>
+                <w:top w:val="none" w:sz="0" w:space="0" w:color="000000"/>
+                <w:left w:val="none" w:sz="0" w:space="0" w:color="000000"/>
+                <w:right w:val="none" w:sz="0" w:space="0" w:color="000000"/>
+              </w:pBdr>
+              <w:spacing w:after="100" w:before="100" w:line="240"/>
+              <w:ind w:firstLine="0" w:left="100" w:right="100"/>
+            </w:pPr>
+            <w:r>
+              <w:rPr>
+                <w:rFonts w:ascii="Arial"/>
+                <w:i w:val="false"/>
+                <w:b w:val="false"/>
+                <w:u w:val="none"/>
+                <w:sz w:val="24"/>
+                <w:szCs w:val="24"/>
+                <w:color w:val="000000"/>
+              </w:rPr>
+              <w:t xml:space="preserve">3.224</w:t>
+            </w:r>
+          </w:p>
+        </w:tc>
+        <w:tc>
+          <w:tcPr>
+            <w:tcBorders>
+              <w:bottom w:val="none" w:sz="0" w:space="0" w:color="000000"/>
+              <w:top w:val="none" w:sz="0" w:space="0" w:color="000000"/>
+              <w:left w:val="none" w:sz="0" w:space="0" w:color="000000"/>
+              <w:right w:val="none" w:sz="0" w:space="0" w:color="000000"/>
+            </w:tcBorders>
+            <w:shd w:val="clear" w:color="auto" w:fill="FFFFFF"/>
+            <w:tcMar>
+              <w:top w:w="0" w:type="dxa"/>
+              <w:bottom w:w="0" w:type="dxa"/>
+              <w:left w:w="0" w:type="dxa"/>
+              <w:right w:w="0" w:type="dxa"/>
+            </w:tcMar>
+            <w:vAlign w:val="top"/>
+          </w:tcPr>
+          <w:p>
+            <w:pPr>
+              <w:jc w:val="center"/>
+              <w:keepNext/>
+              <w:pBdr>
+                <w:bottom w:val="none" w:sz="0" w:space="0" w:color="000000"/>
+                <w:top w:val="none" w:sz="0" w:space="0" w:color="000000"/>
+                <w:left w:val="none" w:sz="0" w:space="0" w:color="000000"/>
+                <w:right w:val="none" w:sz="0" w:space="0" w:color="000000"/>
+              </w:pBdr>
+              <w:spacing w:after="100" w:before="100" w:line="240"/>
+              <w:ind w:firstLine="0" w:left="100" w:right="100"/>
+            </w:pPr>
+            <w:r>
+              <w:rPr>
+                <w:rFonts w:ascii="Arial"/>
+                <w:i w:val="false"/>
+                <w:b w:val="false"/>
+                <w:u w:val="none"/>
+                <w:sz w:val="24"/>
+                <w:szCs w:val="24"/>
+                <w:color w:val="000000"/>
+              </w:rPr>
+              <w:t xml:space="preserve">0.073</w:t>
+            </w:r>
+          </w:p>
+        </w:tc>
+      </w:tr>
+      <w:tr>
+        <w:trPr>
+          <w:cantSplit/>
+          <w:trHeight w:val="617" w:hRule="auto"/>
+        </w:trPr>
+        body4
+        <w:tc>
+          <w:tcPr>
+            <w:vMerge/>
+            <w:tcBorders>
+              <w:bottom w:val="none" w:sz="0" w:space="0" w:color="000000"/>
+              <w:top w:val="none" w:sz="0" w:space="0" w:color="000000"/>
+              <w:left w:val="none" w:sz="0" w:space="0" w:color="000000"/>
+              <w:right w:val="none" w:sz="0" w:space="0" w:color="000000"/>
+            </w:tcBorders>
+            <w:shd w:val="clear" w:color="auto" w:fill="FFFFFF"/>
+            <w:tcMar>
+              <w:top w:w="0" w:type="dxa"/>
+              <w:bottom w:w="0" w:type="dxa"/>
+              <w:left w:w="0" w:type="dxa"/>
+              <w:right w:w="0" w:type="dxa"/>
+            </w:tcMar>
+            <w:vAlign w:val="top"/>
+          </w:tcPr>
+          <w:p>
+            <w:pPr>
+              <w:jc w:val="left"/>
+              <w:keepNext/>
+              <w:pBdr>
+                <w:bottom w:val="none" w:sz="0" w:space="0" w:color="000000"/>
+                <w:top w:val="none" w:sz="0" w:space="0" w:color="000000"/>
+                <w:left w:val="none" w:sz="0" w:space="0" w:color="000000"/>
+                <w:right w:val="none" w:sz="0" w:space="0" w:color="000000"/>
+              </w:pBdr>
+              <w:spacing w:after="100" w:before="100" w:line="240"/>
+              <w:ind w:firstLine="0" w:left="100" w:right="100"/>
+            </w:pPr>
+          </w:p>
+        </w:tc>
+        <w:tc>
+          <w:tcPr>
+            <w:vMerge/>
+            <w:tcBorders>
+              <w:bottom w:val="none" w:sz="0" w:space="0" w:color="000000"/>
+              <w:top w:val="none" w:sz="0" w:space="0" w:color="000000"/>
+              <w:left w:val="none" w:sz="0" w:space="0" w:color="000000"/>
+              <w:right w:val="none" w:sz="0" w:space="0" w:color="000000"/>
+            </w:tcBorders>
+            <w:shd w:val="clear" w:color="auto" w:fill="FFFFFF"/>
+            <w:tcMar>
+              <w:top w:w="0" w:type="dxa"/>
+              <w:bottom w:w="0" w:type="dxa"/>
+              <w:left w:w="0" w:type="dxa"/>
+              <w:right w:w="0" w:type="dxa"/>
+            </w:tcMar>
+            <w:vAlign w:val="top"/>
+          </w:tcPr>
+          <w:p>
+            <w:pPr>
+              <w:jc w:val="center"/>
+              <w:keepNext/>
+              <w:pBdr>
+                <w:bottom w:val="none" w:sz="0" w:space="0" w:color="000000"/>
+                <w:top w:val="none" w:sz="0" w:space="0" w:color="000000"/>
+                <w:left w:val="none" w:sz="0" w:space="0" w:color="000000"/>
+                <w:right w:val="none" w:sz="0" w:space="0" w:color="000000"/>
+              </w:pBdr>
+              <w:spacing w:after="100" w:before="100" w:line="240"/>
+              <w:ind w:firstLine="0" w:left="100" w:right="100"/>
+            </w:pPr>
+          </w:p>
+        </w:tc>
+        <w:tc>
+          <w:tcPr>
+            <w:tcBorders>
+              <w:bottom w:val="none" w:sz="0" w:space="0" w:color="000000"/>
+              <w:top w:val="none" w:sz="0" w:space="0" w:color="000000"/>
+              <w:left w:val="none" w:sz="0" w:space="0" w:color="000000"/>
+              <w:right w:val="none" w:sz="0" w:space="0" w:color="000000"/>
+            </w:tcBorders>
+            <w:shd w:val="clear" w:color="auto" w:fill="FFFFFF"/>
+            <w:tcMar>
+              <w:top w:w="0" w:type="dxa"/>
+              <w:bottom w:w="0" w:type="dxa"/>
+              <w:left w:w="0" w:type="dxa"/>
+              <w:right w:w="0" w:type="dxa"/>
+            </w:tcMar>
+            <w:vAlign w:val="top"/>
+          </w:tcPr>
+          <w:p>
+            <w:pPr>
+              <w:jc w:val="left"/>
+              <w:keepNext/>
+              <w:pBdr>
+                <w:bottom w:val="none" w:sz="0" w:space="0" w:color="000000"/>
+                <w:top w:val="none" w:sz="0" w:space="0" w:color="000000"/>
+                <w:left w:val="none" w:sz="0" w:space="0" w:color="000000"/>
+                <w:right w:val="none" w:sz="0" w:space="0" w:color="000000"/>
+              </w:pBdr>
+              <w:spacing w:after="100" w:before="100" w:line="240"/>
+              <w:ind w:firstLine="0" w:left="100" w:right="100"/>
+            </w:pPr>
+            <w:r>
+              <w:rPr>
+                <w:rFonts w:ascii="Arial"/>
+                <w:i w:val="false"/>
+                <w:b w:val="false"/>
+                <w:u w:val="none"/>
+                <w:sz w:val="24"/>
+                <w:szCs w:val="24"/>
+                <w:color w:val="000000"/>
+              </w:rPr>
+              <w:t xml:space="preserve">Subtransect</w:t>
+            </w:r>
+          </w:p>
+        </w:tc>
+        <w:tc>
+          <w:tcPr>
+            <w:tcBorders>
+              <w:bottom w:val="none" w:sz="0" w:space="0" w:color="000000"/>
+              <w:top w:val="none" w:sz="0" w:space="0" w:color="000000"/>
+              <w:left w:val="none" w:sz="0" w:space="0" w:color="000000"/>
+              <w:right w:val="none" w:sz="0" w:space="0" w:color="000000"/>
+            </w:tcBorders>
+            <w:shd w:val="clear" w:color="auto" w:fill="FFFFFF"/>
+            <w:tcMar>
+              <w:top w:w="0" w:type="dxa"/>
+              <w:bottom w:w="0" w:type="dxa"/>
+              <w:left w:w="0" w:type="dxa"/>
+              <w:right w:w="0" w:type="dxa"/>
+            </w:tcMar>
+            <w:vAlign w:val="top"/>
+          </w:tcPr>
+          <w:p>
+            <w:pPr>
+              <w:jc w:val="center"/>
+              <w:keepNext/>
+              <w:pBdr>
+                <w:bottom w:val="none" w:sz="0" w:space="0" w:color="000000"/>
+                <w:top w:val="none" w:sz="0" w:space="0" w:color="000000"/>
+                <w:left w:val="none" w:sz="0" w:space="0" w:color="000000"/>
+                <w:right w:val="none" w:sz="0" w:space="0" w:color="000000"/>
+              </w:pBdr>
+              <w:spacing w:after="100" w:before="100" w:line="240"/>
+              <w:ind w:firstLine="0" w:left="100" w:right="100"/>
+            </w:pPr>
+            <w:r>
+              <w:rPr>
+                <w:rFonts w:ascii="Arial"/>
+                <w:i w:val="false"/>
+                <w:b w:val="false"/>
+                <w:u w:val="none"/>
+                <w:sz w:val="24"/>
+                <w:szCs w:val="24"/>
+                <w:color w:val="000000"/>
+              </w:rPr>
+              <w:t xml:space="preserve">0.190</w:t>
+            </w:r>
+          </w:p>
+        </w:tc>
+        <w:tc>
+          <w:tcPr>
+            <w:tcBorders>
+              <w:bottom w:val="none" w:sz="0" w:space="0" w:color="000000"/>
+              <w:top w:val="none" w:sz="0" w:space="0" w:color="000000"/>
+              <w:left w:val="none" w:sz="0" w:space="0" w:color="000000"/>
+              <w:right w:val="none" w:sz="0" w:space="0" w:color="000000"/>
+            </w:tcBorders>
+            <w:shd w:val="clear" w:color="auto" w:fill="FFFFFF"/>
+            <w:tcMar>
+              <w:top w:w="0" w:type="dxa"/>
+              <w:bottom w:w="0" w:type="dxa"/>
+              <w:left w:w="0" w:type="dxa"/>
+              <w:right w:w="0" w:type="dxa"/>
+            </w:tcMar>
+            <w:vAlign w:val="top"/>
+          </w:tcPr>
+          <w:p>
+            <w:pPr>
+              <w:jc w:val="center"/>
+              <w:keepNext/>
+              <w:pBdr>
+                <w:bottom w:val="none" w:sz="0" w:space="0" w:color="000000"/>
+                <w:top w:val="none" w:sz="0" w:space="0" w:color="000000"/>
+                <w:left w:val="none" w:sz="0" w:space="0" w:color="000000"/>
+                <w:right w:val="none" w:sz="0" w:space="0" w:color="000000"/>
+              </w:pBdr>
+              <w:spacing w:after="100" w:before="100" w:line="240"/>
+              <w:ind w:firstLine="0" w:left="100" w:right="100"/>
+            </w:pPr>
+            <w:r>
+              <w:rPr>
+                <w:rFonts w:ascii="Arial"/>
+                <w:i w:val="false"/>
+                <w:b w:val="false"/>
+                <w:u w:val="none"/>
+                <w:sz w:val="24"/>
+                <w:szCs w:val="24"/>
+                <w:color w:val="000000"/>
+              </w:rPr>
+              <w:t xml:space="preserve">0.663</w:t>
+            </w:r>
+          </w:p>
+        </w:tc>
+      </w:tr>
+      <w:tr>
+        <w:trPr>
+          <w:cantSplit/>
+          <w:trHeight w:val="617" w:hRule="auto"/>
+        </w:trPr>
+        body5
+        <w:tc>
+          <w:tcPr>
+            <w:vMerge/>
+            <w:tcBorders>
+              <w:bottom w:val="single" w:sz="16" w:space="0" w:color="666666"/>
+              <w:top w:val="none" w:sz="0" w:space="0" w:color="000000"/>
+              <w:left w:val="none" w:sz="0" w:space="0" w:color="000000"/>
+              <w:right w:val="none" w:sz="0" w:space="0" w:color="000000"/>
+            </w:tcBorders>
+            <w:shd w:val="clear" w:color="auto" w:fill="FFFFFF"/>
+            <w:tcMar>
+              <w:top w:w="0" w:type="dxa"/>
+              <w:bottom w:w="0" w:type="dxa"/>
+              <w:left w:w="0" w:type="dxa"/>
+              <w:right w:w="0" w:type="dxa"/>
+            </w:tcMar>
+            <w:vAlign w:val="top"/>
+          </w:tcPr>
+          <w:p>
+            <w:pPr>
+              <w:jc w:val="left"/>
+              <w:keepNext/>
+              <w:pBdr>
+                <w:bottom w:val="none" w:sz="0" w:space="0" w:color="000000"/>
+                <w:top w:val="none" w:sz="0" w:space="0" w:color="000000"/>
+                <w:left w:val="none" w:sz="0" w:space="0" w:color="000000"/>
+                <w:right w:val="none" w:sz="0" w:space="0" w:color="000000"/>
+              </w:pBdr>
+              <w:spacing w:after="100" w:before="100" w:line="240"/>
+              <w:ind w:firstLine="0" w:left="100" w:right="100"/>
+            </w:pPr>
+          </w:p>
+        </w:tc>
+        <w:tc>
+          <w:tcPr>
+            <w:vMerge/>
+            <w:tcBorders>
+              <w:bottom w:val="single" w:sz="16" w:space="0" w:color="666666"/>
+              <w:top w:val="none" w:sz="0" w:space="0" w:color="000000"/>
+              <w:left w:val="none" w:sz="0" w:space="0" w:color="000000"/>
+              <w:right w:val="none" w:sz="0" w:space="0" w:color="000000"/>
+            </w:tcBorders>
+            <w:shd w:val="clear" w:color="auto" w:fill="FFFFFF"/>
+            <w:tcMar>
+              <w:top w:w="0" w:type="dxa"/>
+              <w:bottom w:w="0" w:type="dxa"/>
+              <w:left w:w="0" w:type="dxa"/>
+              <w:right w:w="0" w:type="dxa"/>
+            </w:tcMar>
+            <w:vAlign w:val="top"/>
+          </w:tcPr>
+          <w:p>
+            <w:pPr>
+              <w:jc w:val="center"/>
+              <w:keepNext/>
+              <w:pBdr>
+                <w:bottom w:val="none" w:sz="0" w:space="0" w:color="000000"/>
+                <w:top w:val="none" w:sz="0" w:space="0" w:color="000000"/>
+                <w:left w:val="none" w:sz="0" w:space="0" w:color="000000"/>
+                <w:right w:val="none" w:sz="0" w:space="0" w:color="000000"/>
+              </w:pBdr>
+              <w:spacing w:after="100" w:before="100" w:line="240"/>
+              <w:ind w:firstLine="0" w:left="100" w:right="100"/>
+            </w:pPr>
+          </w:p>
+        </w:tc>
+        <w:tc>
+          <w:tcPr>
+            <w:tcBorders>
+              <w:bottom w:val="single" w:sz="16" w:space="0" w:color="666666"/>
+              <w:top w:val="none" w:sz="0" w:space="0" w:color="000000"/>
+              <w:left w:val="none" w:sz="0" w:space="0" w:color="000000"/>
+              <w:right w:val="none" w:sz="0" w:space="0" w:color="000000"/>
+            </w:tcBorders>
+            <w:shd w:val="clear" w:color="auto" w:fill="FFFFFF"/>
+            <w:tcMar>
+              <w:top w:w="0" w:type="dxa"/>
+              <w:bottom w:w="0" w:type="dxa"/>
+              <w:left w:w="0" w:type="dxa"/>
+              <w:right w:w="0" w:type="dxa"/>
+            </w:tcMar>
+            <w:vAlign w:val="top"/>
+          </w:tcPr>
+          <w:p>
+            <w:pPr>
+              <w:jc w:val="left"/>
+              <w:keepNext/>
+              <w:pBdr>
+                <w:bottom w:val="none" w:sz="0" w:space="0" w:color="000000"/>
+                <w:top w:val="none" w:sz="0" w:space="0" w:color="000000"/>
+                <w:left w:val="none" w:sz="0" w:space="0" w:color="000000"/>
+                <w:right w:val="none" w:sz="0" w:space="0" w:color="000000"/>
+              </w:pBdr>
+              <w:spacing w:after="100" w:before="100" w:line="240"/>
+              <w:ind w:firstLine="0" w:left="100" w:right="100"/>
+            </w:pPr>
+            <w:r>
+              <w:rPr>
+                <w:rFonts w:ascii="Arial"/>
+                <w:i w:val="false"/>
+                <w:b w:val="false"/>
+                <w:u w:val="none"/>
+                <w:sz w:val="24"/>
+                <w:szCs w:val="24"/>
+                <w:color w:val="000000"/>
+              </w:rPr>
+              <w:t xml:space="preserve">Distance to City Center x Subtransect</w:t>
+            </w:r>
+          </w:p>
+        </w:tc>
+        <w:tc>
+          <w:tcPr>
+            <w:tcBorders>
+              <w:bottom w:val="single" w:sz="16" w:space="0" w:color="666666"/>
+              <w:top w:val="none" w:sz="0" w:space="0" w:color="000000"/>
+              <w:left w:val="none" w:sz="0" w:space="0" w:color="000000"/>
+              <w:right w:val="none" w:sz="0" w:space="0" w:color="000000"/>
+            </w:tcBorders>
+            <w:shd w:val="clear" w:color="auto" w:fill="FFFFFF"/>
+            <w:tcMar>
+              <w:top w:w="0" w:type="dxa"/>
+              <w:bottom w:w="0" w:type="dxa"/>
+              <w:left w:w="0" w:type="dxa"/>
+              <w:right w:w="0" w:type="dxa"/>
+            </w:tcMar>
+            <w:vAlign w:val="top"/>
+          </w:tcPr>
+          <w:p>
+            <w:pPr>
+              <w:jc w:val="center"/>
+              <w:keepNext/>
+              <w:pBdr>
+                <w:bottom w:val="none" w:sz="0" w:space="0" w:color="000000"/>
+                <w:top w:val="none" w:sz="0" w:space="0" w:color="000000"/>
+                <w:left w:val="none" w:sz="0" w:space="0" w:color="000000"/>
+                <w:right w:val="none" w:sz="0" w:space="0" w:color="000000"/>
+              </w:pBdr>
+              <w:spacing w:after="100" w:before="100" w:line="240"/>
+              <w:ind w:firstLine="0" w:left="100" w:right="100"/>
+            </w:pPr>
+            <w:r>
+              <w:rPr>
+                <w:rFonts w:ascii="Arial"/>
+                <w:i w:val="false"/>
+                <w:b w:val="false"/>
+                <w:u w:val="none"/>
+                <w:sz w:val="24"/>
+                <w:szCs w:val="24"/>
+                <w:color w:val="000000"/>
+              </w:rPr>
+              <w:t xml:space="preserve">0.104</w:t>
+            </w:r>
+          </w:p>
+        </w:tc>
+        <w:tc>
+          <w:tcPr>
+            <w:tcBorders>
+              <w:bottom w:val="single" w:sz="16" w:space="0" w:color="666666"/>
+              <w:top w:val="none" w:sz="0" w:space="0" w:color="000000"/>
+              <w:left w:val="none" w:sz="0" w:space="0" w:color="000000"/>
+              <w:right w:val="none" w:sz="0" w:space="0" w:color="000000"/>
+            </w:tcBorders>
+            <w:shd w:val="clear" w:color="auto" w:fill="FFFFFF"/>
+            <w:tcMar>
+              <w:top w:w="0" w:type="dxa"/>
+              <w:bottom w:w="0" w:type="dxa"/>
+              <w:left w:w="0" w:type="dxa"/>
+              <w:right w:w="0" w:type="dxa"/>
+            </w:tcMar>
+            <w:vAlign w:val="top"/>
+          </w:tcPr>
+          <w:p>
+            <w:pPr>
+              <w:jc w:val="center"/>
+              <w:keepNext/>
+              <w:pBdr>
+                <w:bottom w:val="none" w:sz="0" w:space="0" w:color="000000"/>
+                <w:top w:val="none" w:sz="0" w:space="0" w:color="000000"/>
+                <w:left w:val="none" w:sz="0" w:space="0" w:color="000000"/>
+                <w:right w:val="none" w:sz="0" w:space="0" w:color="000000"/>
+              </w:pBdr>
+              <w:spacing w:after="100" w:before="100" w:line="240"/>
+              <w:ind w:firstLine="0" w:left="100" w:right="100"/>
+            </w:pPr>
+            <w:r>
+              <w:rPr>
+                <w:rFonts w:ascii="Arial"/>
+                <w:i w:val="false"/>
+                <w:b w:val="false"/>
+                <w:u w:val="none"/>
+                <w:sz w:val="24"/>
+                <w:szCs w:val="24"/>
+                <w:color w:val="000000"/>
+              </w:rPr>
+              <w:t xml:space="preserve">0.747</w:t>
             </w:r>
           </w:p>
         </w:tc>
@@ -5434,7 +6744,7 @@
                 <w:szCs w:val="24"/>
                 <w:color w:val="000000"/>
               </w:rPr>
-              <w:t xml:space="preserve">χ</w:t>
+              <w:t xml:space="preserve">Ï‡</w:t>
             </w:r>
             <w:r>
               <w:rPr>
@@ -6539,7 +7849,7 @@
                 <w:szCs w:val="24"/>
                 <w:color w:val="000000"/>
               </w:rPr>
-              <w:t xml:space="preserve">χ</w:t>
+              <w:t xml:space="preserve">Ï‡</w:t>
             </w:r>
             <w:r>
               <w:rPr>
@@ -7849,7 +9159,7 @@
                 <w:szCs w:val="24"/>
                 <w:color w:val="000000"/>
               </w:rPr>
-              <w:t xml:space="preserve">χ</w:t>
+              <w:t xml:space="preserve">Ï‡</w:t>
             </w:r>
             <w:r>
               <w:rPr>

</xml_diff>

<commit_message>
Created one table with main Rsq values for g/lmers
</commit_message>
<xml_diff>
--- a/Reproductive_trait_analyses/Figures/ANOVA/Alt_models/all_anova_repro_alt_distance.docx
+++ b/Reproductive_trait_analyses/Figures/ANOVA/Alt_models/all_anova_repro_alt_distance.docx
@@ -7664,10 +7664,10 @@
         <w:tblLook w:firstRow="1" w:lastRow="0" w:firstColumn="0" w:lastColumn="0" w:noHBand="0" w:noVBand="1"/>
       </w:tblPr>
       <w:tblGrid>
-        <w:gridCol w:w="2421"/>
+        <w:gridCol w:w="2758"/>
         <w:gridCol w:w="1523"/>
         <w:gridCol w:w="4079"/>
-        <w:gridCol w:w="1818"/>
+        <w:gridCol w:w="1095"/>
         <w:gridCol w:w="1347"/>
       </w:tblGrid>
       <w:tr>
@@ -7958,7 +7958,7 @@
                 <w:szCs w:val="24"/>
                 <w:color w:val="000000"/>
               </w:rPr>
-              <w:t xml:space="preserve">Julian_first_follicle^3</w:t>
+              <w:t xml:space="preserve">Julian_first_follicle - 170</w:t>
             </w:r>
           </w:p>
         </w:tc>
@@ -8091,51 +8091,51 @@
                 <w:szCs w:val="24"/>
                 <w:color w:val="000000"/>
               </w:rPr>
-              <w:t xml:space="preserve">157,511.302</w:t>
-            </w:r>
-          </w:p>
-        </w:tc>
-        <w:tc>
-          <w:tcPr>
-            <w:tcBorders>
-              <w:bottom w:val="none" w:sz="0" w:space="0" w:color="000000"/>
-              <w:top w:val="none" w:sz="0" w:space="0" w:color="000000"/>
-              <w:left w:val="none" w:sz="0" w:space="0" w:color="000000"/>
-              <w:right w:val="none" w:sz="0" w:space="0" w:color="000000"/>
-            </w:tcBorders>
-            <w:shd w:val="clear" w:color="auto" w:fill="FFFFFF"/>
-            <w:tcMar>
-              <w:top w:w="0" w:type="dxa"/>
-              <w:bottom w:w="0" w:type="dxa"/>
-              <w:left w:w="0" w:type="dxa"/>
-              <w:right w:w="0" w:type="dxa"/>
-            </w:tcMar>
-            <w:vAlign w:val="top"/>
-          </w:tcPr>
-          <w:p>
-            <w:pPr>
-              <w:jc w:val="center"/>
-              <w:keepNext/>
-              <w:pBdr>
-                <w:bottom w:val="none" w:sz="0" w:space="0" w:color="000000"/>
-                <w:top w:val="none" w:sz="0" w:space="0" w:color="000000"/>
-                <w:left w:val="none" w:sz="0" w:space="0" w:color="000000"/>
-                <w:right w:val="none" w:sz="0" w:space="0" w:color="000000"/>
-              </w:pBdr>
-              <w:spacing w:after="100" w:before="100" w:line="240"/>
-              <w:ind w:firstLine="0" w:left="100" w:right="100"/>
-            </w:pPr>
-            <w:r>
-              <w:rPr>
-                <w:rFonts w:ascii="Arial"/>
-                <w:i w:val="false"/>
-                <w:b w:val="false"/>
-                <w:u w:val="none"/>
-                <w:sz w:val="24"/>
-                <w:szCs w:val="24"/>
-                <w:color w:val="000000"/>
-              </w:rPr>
-              <w:t xml:space="preserve">&lt;0.001***</w:t>
+              <w:t xml:space="preserve">5.873</w:t>
+            </w:r>
+          </w:p>
+        </w:tc>
+        <w:tc>
+          <w:tcPr>
+            <w:tcBorders>
+              <w:bottom w:val="none" w:sz="0" w:space="0" w:color="000000"/>
+              <w:top w:val="none" w:sz="0" w:space="0" w:color="000000"/>
+              <w:left w:val="none" w:sz="0" w:space="0" w:color="000000"/>
+              <w:right w:val="none" w:sz="0" w:space="0" w:color="000000"/>
+            </w:tcBorders>
+            <w:shd w:val="clear" w:color="auto" w:fill="FFFFFF"/>
+            <w:tcMar>
+              <w:top w:w="0" w:type="dxa"/>
+              <w:bottom w:w="0" w:type="dxa"/>
+              <w:left w:w="0" w:type="dxa"/>
+              <w:right w:w="0" w:type="dxa"/>
+            </w:tcMar>
+            <w:vAlign w:val="top"/>
+          </w:tcPr>
+          <w:p>
+            <w:pPr>
+              <w:jc w:val="center"/>
+              <w:keepNext/>
+              <w:pBdr>
+                <w:bottom w:val="none" w:sz="0" w:space="0" w:color="000000"/>
+                <w:top w:val="none" w:sz="0" w:space="0" w:color="000000"/>
+                <w:left w:val="none" w:sz="0" w:space="0" w:color="000000"/>
+                <w:right w:val="none" w:sz="0" w:space="0" w:color="000000"/>
+              </w:pBdr>
+              <w:spacing w:after="100" w:before="100" w:line="240"/>
+              <w:ind w:firstLine="0" w:left="100" w:right="100"/>
+            </w:pPr>
+            <w:r>
+              <w:rPr>
+                <w:rFonts w:ascii="Arial"/>
+                <w:i w:val="false"/>
+                <w:b w:val="false"/>
+                <w:u w:val="none"/>
+                <w:sz w:val="24"/>
+                <w:szCs w:val="24"/>
+                <w:color w:val="000000"/>
+              </w:rPr>
+              <w:t xml:space="preserve">0.118</w:t>
             </w:r>
           </w:p>
         </w:tc>
@@ -8296,7 +8296,7 @@
                 <w:szCs w:val="24"/>
                 <w:color w:val="000000"/>
               </w:rPr>
-              <w:t xml:space="preserve">3,595,370.318</w:t>
+              <w:t xml:space="preserve">52.576</w:t>
             </w:r>
           </w:p>
         </w:tc>
@@ -8501,51 +8501,51 @@
                 <w:szCs w:val="24"/>
                 <w:color w:val="000000"/>
               </w:rPr>
-              <w:t xml:space="preserve">5.774</w:t>
-            </w:r>
-          </w:p>
-        </w:tc>
-        <w:tc>
-          <w:tcPr>
-            <w:tcBorders>
-              <w:bottom w:val="none" w:sz="0" w:space="0" w:color="000000"/>
-              <w:top w:val="none" w:sz="0" w:space="0" w:color="000000"/>
-              <w:left w:val="none" w:sz="0" w:space="0" w:color="000000"/>
-              <w:right w:val="none" w:sz="0" w:space="0" w:color="000000"/>
-            </w:tcBorders>
-            <w:shd w:val="clear" w:color="auto" w:fill="FFFFFF"/>
-            <w:tcMar>
-              <w:top w:w="0" w:type="dxa"/>
-              <w:bottom w:w="0" w:type="dxa"/>
-              <w:left w:w="0" w:type="dxa"/>
-              <w:right w:w="0" w:type="dxa"/>
-            </w:tcMar>
-            <w:vAlign w:val="top"/>
-          </w:tcPr>
-          <w:p>
-            <w:pPr>
-              <w:jc w:val="center"/>
-              <w:keepNext/>
-              <w:pBdr>
-                <w:bottom w:val="none" w:sz="0" w:space="0" w:color="000000"/>
-                <w:top w:val="none" w:sz="0" w:space="0" w:color="000000"/>
-                <w:left w:val="none" w:sz="0" w:space="0" w:color="000000"/>
-                <w:right w:val="none" w:sz="0" w:space="0" w:color="000000"/>
-              </w:pBdr>
-              <w:spacing w:after="100" w:before="100" w:line="240"/>
-              <w:ind w:firstLine="0" w:left="100" w:right="100"/>
-            </w:pPr>
-            <w:r>
-              <w:rPr>
-                <w:rFonts w:ascii="Arial"/>
-                <w:i w:val="false"/>
-                <w:b w:val="false"/>
-                <w:u w:val="none"/>
-                <w:sz w:val="24"/>
-                <w:szCs w:val="24"/>
-                <w:color w:val="000000"/>
-              </w:rPr>
-              <w:t xml:space="preserve">0.016*</w:t>
+              <w:t xml:space="preserve">6.469</w:t>
+            </w:r>
+          </w:p>
+        </w:tc>
+        <w:tc>
+          <w:tcPr>
+            <w:tcBorders>
+              <w:bottom w:val="none" w:sz="0" w:space="0" w:color="000000"/>
+              <w:top w:val="none" w:sz="0" w:space="0" w:color="000000"/>
+              <w:left w:val="none" w:sz="0" w:space="0" w:color="000000"/>
+              <w:right w:val="none" w:sz="0" w:space="0" w:color="000000"/>
+            </w:tcBorders>
+            <w:shd w:val="clear" w:color="auto" w:fill="FFFFFF"/>
+            <w:tcMar>
+              <w:top w:w="0" w:type="dxa"/>
+              <w:bottom w:w="0" w:type="dxa"/>
+              <w:left w:w="0" w:type="dxa"/>
+              <w:right w:w="0" w:type="dxa"/>
+            </w:tcMar>
+            <w:vAlign w:val="top"/>
+          </w:tcPr>
+          <w:p>
+            <w:pPr>
+              <w:jc w:val="center"/>
+              <w:keepNext/>
+              <w:pBdr>
+                <w:bottom w:val="none" w:sz="0" w:space="0" w:color="000000"/>
+                <w:top w:val="none" w:sz="0" w:space="0" w:color="000000"/>
+                <w:left w:val="none" w:sz="0" w:space="0" w:color="000000"/>
+                <w:right w:val="none" w:sz="0" w:space="0" w:color="000000"/>
+              </w:pBdr>
+              <w:spacing w:after="100" w:before="100" w:line="240"/>
+              <w:ind w:firstLine="0" w:left="100" w:right="100"/>
+            </w:pPr>
+            <w:r>
+              <w:rPr>
+                <w:rFonts w:ascii="Arial"/>
+                <w:i w:val="false"/>
+                <w:b w:val="false"/>
+                <w:u w:val="none"/>
+                <w:sz w:val="24"/>
+                <w:szCs w:val="24"/>
+                <w:color w:val="000000"/>
+              </w:rPr>
+              <w:t xml:space="preserve">0.011*</w:t>
             </w:r>
           </w:p>
         </w:tc>
@@ -8706,51 +8706,51 @@
                 <w:szCs w:val="24"/>
                 <w:color w:val="000000"/>
               </w:rPr>
-              <w:t xml:space="preserve">5.541</w:t>
-            </w:r>
-          </w:p>
-        </w:tc>
-        <w:tc>
-          <w:tcPr>
-            <w:tcBorders>
-              <w:bottom w:val="none" w:sz="0" w:space="0" w:color="000000"/>
-              <w:top w:val="none" w:sz="0" w:space="0" w:color="000000"/>
-              <w:left w:val="none" w:sz="0" w:space="0" w:color="000000"/>
-              <w:right w:val="none" w:sz="0" w:space="0" w:color="000000"/>
-            </w:tcBorders>
-            <w:shd w:val="clear" w:color="auto" w:fill="FFFFFF"/>
-            <w:tcMar>
-              <w:top w:w="0" w:type="dxa"/>
-              <w:bottom w:w="0" w:type="dxa"/>
-              <w:left w:w="0" w:type="dxa"/>
-              <w:right w:w="0" w:type="dxa"/>
-            </w:tcMar>
-            <w:vAlign w:val="top"/>
-          </w:tcPr>
-          <w:p>
-            <w:pPr>
-              <w:jc w:val="center"/>
-              <w:keepNext/>
-              <w:pBdr>
-                <w:bottom w:val="none" w:sz="0" w:space="0" w:color="000000"/>
-                <w:top w:val="none" w:sz="0" w:space="0" w:color="000000"/>
-                <w:left w:val="none" w:sz="0" w:space="0" w:color="000000"/>
-                <w:right w:val="none" w:sz="0" w:space="0" w:color="000000"/>
-              </w:pBdr>
-              <w:spacing w:after="100" w:before="100" w:line="240"/>
-              <w:ind w:firstLine="0" w:left="100" w:right="100"/>
-            </w:pPr>
-            <w:r>
-              <w:rPr>
-                <w:rFonts w:ascii="Arial"/>
-                <w:i w:val="false"/>
-                <w:b w:val="false"/>
-                <w:u w:val="none"/>
-                <w:sz w:val="24"/>
-                <w:szCs w:val="24"/>
-                <w:color w:val="000000"/>
-              </w:rPr>
-              <w:t xml:space="preserve">0.019*</w:t>
+              <w:t xml:space="preserve">1.906</w:t>
+            </w:r>
+          </w:p>
+        </w:tc>
+        <w:tc>
+          <w:tcPr>
+            <w:tcBorders>
+              <w:bottom w:val="none" w:sz="0" w:space="0" w:color="000000"/>
+              <w:top w:val="none" w:sz="0" w:space="0" w:color="000000"/>
+              <w:left w:val="none" w:sz="0" w:space="0" w:color="000000"/>
+              <w:right w:val="none" w:sz="0" w:space="0" w:color="000000"/>
+            </w:tcBorders>
+            <w:shd w:val="clear" w:color="auto" w:fill="FFFFFF"/>
+            <w:tcMar>
+              <w:top w:w="0" w:type="dxa"/>
+              <w:bottom w:w="0" w:type="dxa"/>
+              <w:left w:w="0" w:type="dxa"/>
+              <w:right w:w="0" w:type="dxa"/>
+            </w:tcMar>
+            <w:vAlign w:val="top"/>
+          </w:tcPr>
+          <w:p>
+            <w:pPr>
+              <w:jc w:val="center"/>
+              <w:keepNext/>
+              <w:pBdr>
+                <w:bottom w:val="none" w:sz="0" w:space="0" w:color="000000"/>
+                <w:top w:val="none" w:sz="0" w:space="0" w:color="000000"/>
+                <w:left w:val="none" w:sz="0" w:space="0" w:color="000000"/>
+                <w:right w:val="none" w:sz="0" w:space="0" w:color="000000"/>
+              </w:pBdr>
+              <w:spacing w:after="100" w:before="100" w:line="240"/>
+              <w:ind w:firstLine="0" w:left="100" w:right="100"/>
+            </w:pPr>
+            <w:r>
+              <w:rPr>
+                <w:rFonts w:ascii="Arial"/>
+                <w:i w:val="false"/>
+                <w:b w:val="false"/>
+                <w:u w:val="none"/>
+                <w:sz w:val="24"/>
+                <w:szCs w:val="24"/>
+                <w:color w:val="000000"/>
+              </w:rPr>
+              <w:t xml:space="preserve">0.167</w:t>
             </w:r>
           </w:p>
         </w:tc>
@@ -8911,7 +8911,7 @@
                 <w:szCs w:val="24"/>
                 <w:color w:val="000000"/>
               </w:rPr>
-              <w:t xml:space="preserve">0.605</w:t>
+              <w:t xml:space="preserve">0.074</w:t>
             </w:r>
           </w:p>
         </w:tc>
@@ -8955,7 +8955,7 @@
                 <w:szCs w:val="24"/>
                 <w:color w:val="000000"/>
               </w:rPr>
-              <w:t xml:space="preserve">0.437</w:t>
+              <w:t xml:space="preserve">0.785</w:t>
             </w:r>
           </w:p>
         </w:tc>

</xml_diff>